<commit_message>
Add 3d print toolbox addon
</commit_message>
<xml_diff>
--- a/Blender Tutorial.docx
+++ b/Blender Tutorial.docx
@@ -320,6 +320,9 @@
     </w:p>
     <w:p>
       <w:r>
+        <w:rPr>
+          <w:noProof/>
+        </w:rPr>
         <w:drawing>
           <wp:inline distT="0" distB="0" distL="0" distR="0" wp14:anchorId="0F09DE05" wp14:editId="089728F5">
             <wp:extent cx="1847864" cy="2366980"/>
@@ -418,6 +421,9 @@
     </w:p>
     <w:p>
       <w:r>
+        <w:rPr>
+          <w:noProof/>
+        </w:rPr>
         <w:drawing>
           <wp:inline distT="0" distB="0" distL="0" distR="0" wp14:anchorId="19B5A942" wp14:editId="692B0AC3">
             <wp:extent cx="2628919" cy="3405212"/>
@@ -463,6 +469,9 @@
     </w:p>
     <w:p>
       <w:r>
+        <w:rPr>
+          <w:noProof/>
+        </w:rPr>
         <w:lastRenderedPageBreak/>
         <w:drawing>
           <wp:inline distT="0" distB="0" distL="0" distR="0" wp14:anchorId="11D5CF6C" wp14:editId="5283146F">
@@ -516,8 +525,117 @@
     <w:p/>
     <w:p/>
     <w:p/>
-    <w:p/>
-    <w:p/>
+    <w:p>
+      <w:r>
+        <w:t>I can check if my model is broken before exporting it!  Mesh Analysis</w:t>
+      </w:r>
+    </w:p>
+    <w:p>
+      <w:r>
+        <w:lastRenderedPageBreak/>
+        <w:drawing>
+          <wp:inline distT="0" distB="0" distL="0" distR="0" wp14:anchorId="086D0460" wp14:editId="440D9538">
+            <wp:extent cx="5731510" cy="4569460"/>
+            <wp:effectExtent l="0" t="0" r="2540" b="2540"/>
+            <wp:docPr id="6" name="Picture 6"/>
+            <wp:cNvGraphicFramePr>
+              <a:graphicFrameLocks xmlns:a="http://schemas.openxmlformats.org/drawingml/2006/main" noChangeAspect="1"/>
+            </wp:cNvGraphicFramePr>
+            <a:graphic xmlns:a="http://schemas.openxmlformats.org/drawingml/2006/main">
+              <a:graphicData uri="http://schemas.openxmlformats.org/drawingml/2006/picture">
+                <pic:pic xmlns:pic="http://schemas.openxmlformats.org/drawingml/2006/picture">
+                  <pic:nvPicPr>
+                    <pic:cNvPr id="1" name=""/>
+                    <pic:cNvPicPr/>
+                  </pic:nvPicPr>
+                  <pic:blipFill>
+                    <a:blip r:embed="rId10"/>
+                    <a:stretch>
+                      <a:fillRect/>
+                    </a:stretch>
+                  </pic:blipFill>
+                  <pic:spPr>
+                    <a:xfrm>
+                      <a:off x="0" y="0"/>
+                      <a:ext cx="5731510" cy="4569460"/>
+                    </a:xfrm>
+                    <a:prstGeom prst="rect">
+                      <a:avLst/>
+                    </a:prstGeom>
+                  </pic:spPr>
+                </pic:pic>
+              </a:graphicData>
+            </a:graphic>
+          </wp:inline>
+        </w:drawing>
+      </w:r>
+    </w:p>
+    <w:p/>
+    <w:p>
+      <w:r>
+        <w:t>Remove by doubles = Merge by distance.  Set the threshold small and try it</w:t>
+      </w:r>
+    </w:p>
+    <w:p/>
+    <w:p>
+      <w:r>
+        <w:t xml:space="preserve">Use </w:t>
+      </w:r>
+      <w:proofErr w:type="spellStart"/>
+      <w:r>
+        <w:t>Shift+N</w:t>
+      </w:r>
+      <w:proofErr w:type="spellEnd"/>
+      <w:r>
+        <w:t xml:space="preserve"> to recalculate normals, that can help</w:t>
+      </w:r>
+    </w:p>
+    <w:p/>
+    <w:p>
+      <w:r>
+        <w:t>We can add a 3d print toolbox for more help</w:t>
+      </w:r>
+    </w:p>
+    <w:p>
+      <w:r>
+        <w:lastRenderedPageBreak/>
+        <w:drawing>
+          <wp:inline distT="0" distB="0" distL="0" distR="0" wp14:anchorId="12DCBFB0" wp14:editId="45674F99">
+            <wp:extent cx="5731510" cy="4763135"/>
+            <wp:effectExtent l="0" t="0" r="2540" b="0"/>
+            <wp:docPr id="7" name="Picture 7"/>
+            <wp:cNvGraphicFramePr>
+              <a:graphicFrameLocks xmlns:a="http://schemas.openxmlformats.org/drawingml/2006/main" noChangeAspect="1"/>
+            </wp:cNvGraphicFramePr>
+            <a:graphic xmlns:a="http://schemas.openxmlformats.org/drawingml/2006/main">
+              <a:graphicData uri="http://schemas.openxmlformats.org/drawingml/2006/picture">
+                <pic:pic xmlns:pic="http://schemas.openxmlformats.org/drawingml/2006/picture">
+                  <pic:nvPicPr>
+                    <pic:cNvPr id="1" name=""/>
+                    <pic:cNvPicPr/>
+                  </pic:nvPicPr>
+                  <pic:blipFill>
+                    <a:blip r:embed="rId11"/>
+                    <a:stretch>
+                      <a:fillRect/>
+                    </a:stretch>
+                  </pic:blipFill>
+                  <pic:spPr>
+                    <a:xfrm>
+                      <a:off x="0" y="0"/>
+                      <a:ext cx="5731510" cy="4763135"/>
+                    </a:xfrm>
+                    <a:prstGeom prst="rect">
+                      <a:avLst/>
+                    </a:prstGeom>
+                  </pic:spPr>
+                </pic:pic>
+              </a:graphicData>
+            </a:graphic>
+          </wp:inline>
+        </w:drawing>
+      </w:r>
+    </w:p>
     <w:p/>
     <w:p/>
     <w:p/>

</xml_diff>